<commit_message>
Updated test plan with revision indicator
</commit_message>
<xml_diff>
--- a/docs/Project_6_Test_Plan_2017 .docx
+++ b/docs/Project_6_Test_Plan_2017 .docx
@@ -198,7 +198,35 @@
                                       <w:rPr>
                                         <w:rStyle w:val="SubtleEmphasis"/>
                                       </w:rPr>
-                                      <w:t>Dinkar Sharma, Mike Akl, Anas Y</w:t>
+                                      <w:t xml:space="preserve">Dinkar Sharma, Mike </w:t>
+                                    </w:r>
+                                    <w:proofErr w:type="spellStart"/>
+                                    <w:r>
+                                      <w:rPr>
+                                        <w:rStyle w:val="SubtleEmphasis"/>
+                                      </w:rPr>
+                                      <w:t>Akl</w:t>
+                                    </w:r>
+                                    <w:proofErr w:type="spellEnd"/>
+                                    <w:r>
+                                      <w:rPr>
+                                        <w:rStyle w:val="SubtleEmphasis"/>
+                                      </w:rPr>
+                                      <w:t xml:space="preserve">, </w:t>
+                                    </w:r>
+                                    <w:proofErr w:type="spellStart"/>
+                                    <w:r>
+                                      <w:rPr>
+                                        <w:rStyle w:val="SubtleEmphasis"/>
+                                      </w:rPr>
+                                      <w:t>Anas</w:t>
+                                    </w:r>
+                                    <w:proofErr w:type="spellEnd"/>
+                                    <w:r>
+                                      <w:rPr>
+                                        <w:rStyle w:val="SubtleEmphasis"/>
+                                      </w:rPr>
+                                      <w:t xml:space="preserve"> Y</w:t>
                                     </w:r>
                                     <w:r>
                                       <w:rPr>
@@ -340,7 +368,35 @@
                                 <w:rPr>
                                   <w:rStyle w:val="SubtleEmphasis"/>
                                 </w:rPr>
-                                <w:t>Dinkar Sharma, Mike Akl, Anas Y</w:t>
+                                <w:t xml:space="preserve">Dinkar Sharma, Mike </w:t>
+                              </w:r>
+                              <w:proofErr w:type="spellStart"/>
+                              <w:r>
+                                <w:rPr>
+                                  <w:rStyle w:val="SubtleEmphasis"/>
+                                </w:rPr>
+                                <w:t>Akl</w:t>
+                              </w:r>
+                              <w:proofErr w:type="spellEnd"/>
+                              <w:r>
+                                <w:rPr>
+                                  <w:rStyle w:val="SubtleEmphasis"/>
+                                </w:rPr>
+                                <w:t xml:space="preserve">, </w:t>
+                              </w:r>
+                              <w:proofErr w:type="spellStart"/>
+                              <w:r>
+                                <w:rPr>
+                                  <w:rStyle w:val="SubtleEmphasis"/>
+                                </w:rPr>
+                                <w:t>Anas</w:t>
+                              </w:r>
+                              <w:proofErr w:type="spellEnd"/>
+                              <w:r>
+                                <w:rPr>
+                                  <w:rStyle w:val="SubtleEmphasis"/>
+                                </w:rPr>
+                                <w:t xml:space="preserve"> Y</w:t>
                               </w:r>
                               <w:r>
                                 <w:rPr>
@@ -587,7 +643,7 @@
                 <w:rPr>
                   <w:rFonts w:eastAsiaTheme="minorEastAsia"/>
                   <w:noProof/>
-                  <w:lang w:eastAsia="en-CA"/>
+                  <w:lang w:val="en-US"/>
                 </w:rPr>
               </w:pPr>
               <w:r>
@@ -599,10 +655,11 @@
               <w:r>
                 <w:fldChar w:fldCharType="separate"/>
               </w:r>
-              <w:hyperlink w:anchor="_Toc482990472" w:history="1">
+              <w:hyperlink w:anchor="_Toc484445735" w:history="1">
                 <w:r>
                   <w:rPr>
                     <w:rStyle w:val="Hyperlink"/>
+                    <w:b/>
                     <w:noProof/>
                   </w:rPr>
                   <w:t>Purpose</w:t>
@@ -626,7 +683,7 @@
                     <w:noProof/>
                     <w:webHidden/>
                   </w:rPr>
-                  <w:instrText xml:space="preserve"> PAGEREF _Toc482990472 \h </w:instrText>
+                  <w:instrText xml:space="preserve"> PAGEREF _Toc484445735 \h </w:instrText>
                 </w:r>
                 <w:r>
                   <w:rPr>
@@ -666,13 +723,14 @@
                 <w:rPr>
                   <w:rFonts w:eastAsiaTheme="minorEastAsia"/>
                   <w:noProof/>
-                  <w:lang w:eastAsia="en-CA"/>
+                  <w:lang w:val="en-US"/>
                 </w:rPr>
               </w:pPr>
-              <w:hyperlink w:anchor="_Toc482990473" w:history="1">
+              <w:hyperlink w:anchor="_Toc484445736" w:history="1">
                 <w:r>
                   <w:rPr>
                     <w:rStyle w:val="Hyperlink"/>
+                    <w:b/>
                     <w:noProof/>
                   </w:rPr>
                   <w:t>Audience</w:t>
@@ -696,7 +754,7 @@
                     <w:noProof/>
                     <w:webHidden/>
                   </w:rPr>
-                  <w:instrText xml:space="preserve"> PAGEREF _Toc482990473 \h </w:instrText>
+                  <w:instrText xml:space="preserve"> PAGEREF _Toc484445736 \h </w:instrText>
                 </w:r>
                 <w:r>
                   <w:rPr>
@@ -736,13 +794,14 @@
                 <w:rPr>
                   <w:rFonts w:eastAsiaTheme="minorEastAsia"/>
                   <w:noProof/>
-                  <w:lang w:eastAsia="en-CA"/>
+                  <w:lang w:val="en-US"/>
                 </w:rPr>
               </w:pPr>
-              <w:hyperlink w:anchor="_Toc482990474" w:history="1">
+              <w:hyperlink w:anchor="_Toc484445737" w:history="1">
                 <w:r>
                   <w:rPr>
                     <w:rStyle w:val="Hyperlink"/>
+                    <w:b/>
                     <w:noProof/>
                   </w:rPr>
                   <w:t>System Overview</w:t>
@@ -766,7 +825,7 @@
                     <w:noProof/>
                     <w:webHidden/>
                   </w:rPr>
-                  <w:instrText xml:space="preserve"> PAGEREF _Toc482990474 \h </w:instrText>
+                  <w:instrText xml:space="preserve"> PAGEREF _Toc484445737 \h </w:instrText>
                 </w:r>
                 <w:r>
                   <w:rPr>
@@ -806,16 +865,17 @@
                 <w:rPr>
                   <w:rFonts w:eastAsiaTheme="minorEastAsia"/>
                   <w:noProof/>
-                  <w:lang w:eastAsia="en-CA"/>
+                  <w:lang w:val="en-US"/>
                 </w:rPr>
               </w:pPr>
-              <w:hyperlink w:anchor="_Toc482990475" w:history="1">
+              <w:hyperlink w:anchor="_Toc484445738" w:history="1">
                 <w:r>
                   <w:rPr>
                     <w:rStyle w:val="Hyperlink"/>
-                    <w:noProof/>
-                  </w:rPr>
-                  <w:t>Phase 1</w:t>
+                    <w:b/>
+                    <w:noProof/>
+                  </w:rPr>
+                  <w:t>Revision</w:t>
                 </w:r>
                 <w:r>
                   <w:rPr>
@@ -836,7 +896,7 @@
                     <w:noProof/>
                     <w:webHidden/>
                   </w:rPr>
-                  <w:instrText xml:space="preserve"> PAGEREF _Toc482990475 \h </w:instrText>
+                  <w:instrText xml:space="preserve"> PAGEREF _Toc484445738 \h </w:instrText>
                 </w:r>
                 <w:r>
                   <w:rPr>
@@ -856,640 +916,7 @@
                     <w:noProof/>
                     <w:webHidden/>
                   </w:rPr>
-                  <w:t>3</w:t>
-                </w:r>
-                <w:r>
-                  <w:rPr>
-                    <w:noProof/>
-                    <w:webHidden/>
-                  </w:rPr>
-                  <w:fldChar w:fldCharType="end"/>
-                </w:r>
-              </w:hyperlink>
-            </w:p>
-            <w:p>
-              <w:pPr>
-                <w:pStyle w:val="TOC2"/>
-                <w:rPr>
-                  <w:rFonts w:eastAsiaTheme="minorEastAsia"/>
-                  <w:noProof/>
-                  <w:lang w:eastAsia="en-CA"/>
-                </w:rPr>
-              </w:pPr>
-              <w:hyperlink w:anchor="_Toc482990476" w:history="1">
-                <w:r>
-                  <w:rPr>
-                    <w:rStyle w:val="Hyperlink"/>
-                    <w:noProof/>
-                  </w:rPr>
-                  <w:t>1.0</w:t>
-                </w:r>
-                <w:r>
-                  <w:rPr>
-                    <w:rFonts w:eastAsiaTheme="minorEastAsia"/>
-                    <w:noProof/>
-                    <w:lang w:eastAsia="en-CA"/>
-                  </w:rPr>
-                  <w:t xml:space="preserve"> </w:t>
-                </w:r>
-                <w:r>
-                  <w:rPr>
-                    <w:rStyle w:val="Hyperlink"/>
-                    <w:noProof/>
-                  </w:rPr>
-                  <w:t>Elevator Call Station Nodes</w:t>
-                </w:r>
-                <w:r>
-                  <w:rPr>
-                    <w:noProof/>
-                    <w:webHidden/>
-                  </w:rPr>
-                  <w:tab/>
-                </w:r>
-                <w:r>
-                  <w:rPr>
-                    <w:noProof/>
-                    <w:webHidden/>
-                  </w:rPr>
-                  <w:fldChar w:fldCharType="begin"/>
-                </w:r>
-                <w:r>
-                  <w:rPr>
-                    <w:noProof/>
-                    <w:webHidden/>
-                  </w:rPr>
-                  <w:instrText xml:space="preserve"> PAGEREF _Toc482990476 \h </w:instrText>
-                </w:r>
-                <w:r>
-                  <w:rPr>
-                    <w:noProof/>
-                    <w:webHidden/>
-                  </w:rPr>
-                </w:r>
-                <w:r>
-                  <w:rPr>
-                    <w:noProof/>
-                    <w:webHidden/>
-                  </w:rPr>
-                  <w:fldChar w:fldCharType="separate"/>
-                </w:r>
-                <w:r>
-                  <w:rPr>
-                    <w:noProof/>
-                    <w:webHidden/>
-                  </w:rPr>
-                  <w:t>3</w:t>
-                </w:r>
-                <w:r>
-                  <w:rPr>
-                    <w:noProof/>
-                    <w:webHidden/>
-                  </w:rPr>
-                  <w:fldChar w:fldCharType="end"/>
-                </w:r>
-              </w:hyperlink>
-            </w:p>
-            <w:p>
-              <w:pPr>
-                <w:pStyle w:val="TOC2"/>
-                <w:rPr>
-                  <w:rFonts w:eastAsiaTheme="minorEastAsia"/>
-                  <w:noProof/>
-                  <w:lang w:eastAsia="en-CA"/>
-                </w:rPr>
-              </w:pPr>
-              <w:hyperlink w:anchor="_Toc482990477" w:history="1">
-                <w:r>
-                  <w:rPr>
-                    <w:rStyle w:val="Hyperlink"/>
-                    <w:noProof/>
-                  </w:rPr>
-                  <w:t>1.1 Elevator Call Station Buttons</w:t>
-                </w:r>
-                <w:r>
-                  <w:rPr>
-                    <w:noProof/>
-                    <w:webHidden/>
-                  </w:rPr>
-                  <w:tab/>
-                </w:r>
-                <w:r>
-                  <w:rPr>
-                    <w:noProof/>
-                    <w:webHidden/>
-                  </w:rPr>
-                  <w:fldChar w:fldCharType="begin"/>
-                </w:r>
-                <w:r>
-                  <w:rPr>
-                    <w:noProof/>
-                    <w:webHidden/>
-                  </w:rPr>
-                  <w:instrText xml:space="preserve"> PAGEREF _Toc482990477 \h </w:instrText>
-                </w:r>
-                <w:r>
-                  <w:rPr>
-                    <w:noProof/>
-                    <w:webHidden/>
-                  </w:rPr>
-                </w:r>
-                <w:r>
-                  <w:rPr>
-                    <w:noProof/>
-                    <w:webHidden/>
-                  </w:rPr>
-                  <w:fldChar w:fldCharType="separate"/>
-                </w:r>
-                <w:r>
-                  <w:rPr>
-                    <w:noProof/>
-                    <w:webHidden/>
-                  </w:rPr>
-                  <w:t>3</w:t>
-                </w:r>
-                <w:r>
-                  <w:rPr>
-                    <w:noProof/>
-                    <w:webHidden/>
-                  </w:rPr>
-                  <w:fldChar w:fldCharType="end"/>
-                </w:r>
-              </w:hyperlink>
-            </w:p>
-            <w:p>
-              <w:pPr>
-                <w:pStyle w:val="TOC2"/>
-                <w:rPr>
-                  <w:rFonts w:eastAsiaTheme="minorEastAsia"/>
-                  <w:noProof/>
-                  <w:lang w:eastAsia="en-CA"/>
-                </w:rPr>
-              </w:pPr>
-              <w:hyperlink w:anchor="_Toc482990478" w:history="1">
-                <w:r>
-                  <w:rPr>
-                    <w:rStyle w:val="Hyperlink"/>
-                    <w:noProof/>
-                  </w:rPr>
-                  <w:t>1.2 Elevator Call Station Lights</w:t>
-                </w:r>
-                <w:r>
-                  <w:rPr>
-                    <w:noProof/>
-                    <w:webHidden/>
-                  </w:rPr>
-                  <w:tab/>
-                </w:r>
-                <w:r>
-                  <w:rPr>
-                    <w:noProof/>
-                    <w:webHidden/>
-                  </w:rPr>
-                  <w:fldChar w:fldCharType="begin"/>
-                </w:r>
-                <w:r>
-                  <w:rPr>
-                    <w:noProof/>
-                    <w:webHidden/>
-                  </w:rPr>
-                  <w:instrText xml:space="preserve"> PAGEREF _Toc482990478 \h </w:instrText>
-                </w:r>
-                <w:r>
-                  <w:rPr>
-                    <w:noProof/>
-                    <w:webHidden/>
-                  </w:rPr>
-                </w:r>
-                <w:r>
-                  <w:rPr>
-                    <w:noProof/>
-                    <w:webHidden/>
-                  </w:rPr>
-                  <w:fldChar w:fldCharType="separate"/>
-                </w:r>
-                <w:r>
-                  <w:rPr>
-                    <w:noProof/>
-                    <w:webHidden/>
-                  </w:rPr>
-                  <w:t>3</w:t>
-                </w:r>
-                <w:r>
-                  <w:rPr>
-                    <w:noProof/>
-                    <w:webHidden/>
-                  </w:rPr>
-                  <w:fldChar w:fldCharType="end"/>
-                </w:r>
-              </w:hyperlink>
-            </w:p>
-            <w:p>
-              <w:pPr>
-                <w:pStyle w:val="TOC2"/>
-                <w:rPr>
-                  <w:rFonts w:eastAsiaTheme="minorEastAsia"/>
-                  <w:noProof/>
-                  <w:lang w:eastAsia="en-CA"/>
-                </w:rPr>
-              </w:pPr>
-              <w:hyperlink w:anchor="_Toc482990479" w:history="1">
-                <w:r>
-                  <w:rPr>
-                    <w:rStyle w:val="Hyperlink"/>
-                    <w:noProof/>
-                  </w:rPr>
-                  <w:t>1.3 Elevator Call Station Display</w:t>
-                </w:r>
-                <w:r>
-                  <w:rPr>
-                    <w:noProof/>
-                    <w:webHidden/>
-                  </w:rPr>
-                  <w:tab/>
-                </w:r>
-                <w:r>
-                  <w:rPr>
-                    <w:noProof/>
-                    <w:webHidden/>
-                  </w:rPr>
-                  <w:fldChar w:fldCharType="begin"/>
-                </w:r>
-                <w:r>
-                  <w:rPr>
-                    <w:noProof/>
-                    <w:webHidden/>
-                  </w:rPr>
-                  <w:instrText xml:space="preserve"> PAGEREF _Toc482990479 \h </w:instrText>
-                </w:r>
-                <w:r>
-                  <w:rPr>
-                    <w:noProof/>
-                    <w:webHidden/>
-                  </w:rPr>
-                </w:r>
-                <w:r>
-                  <w:rPr>
-                    <w:noProof/>
-                    <w:webHidden/>
-                  </w:rPr>
-                  <w:fldChar w:fldCharType="separate"/>
-                </w:r>
-                <w:r>
-                  <w:rPr>
-                    <w:noProof/>
-                    <w:webHidden/>
-                  </w:rPr>
-                  <w:t>4</w:t>
-                </w:r>
-                <w:r>
-                  <w:rPr>
-                    <w:noProof/>
-                    <w:webHidden/>
-                  </w:rPr>
-                  <w:fldChar w:fldCharType="end"/>
-                </w:r>
-              </w:hyperlink>
-            </w:p>
-            <w:p>
-              <w:pPr>
-                <w:pStyle w:val="TOC2"/>
-                <w:rPr>
-                  <w:rFonts w:eastAsiaTheme="minorEastAsia"/>
-                  <w:noProof/>
-                  <w:lang w:eastAsia="en-CA"/>
-                </w:rPr>
-              </w:pPr>
-              <w:hyperlink w:anchor="_Toc482990480" w:history="1">
-                <w:r>
-                  <w:rPr>
-                    <w:rStyle w:val="Hyperlink"/>
-                    <w:noProof/>
-                  </w:rPr>
-                  <w:t>1.4 Elevator Car Door States</w:t>
-                </w:r>
-                <w:r>
-                  <w:rPr>
-                    <w:noProof/>
-                    <w:webHidden/>
-                  </w:rPr>
-                  <w:tab/>
-                </w:r>
-                <w:r>
-                  <w:rPr>
-                    <w:noProof/>
-                    <w:webHidden/>
-                  </w:rPr>
-                  <w:fldChar w:fldCharType="begin"/>
-                </w:r>
-                <w:r>
-                  <w:rPr>
-                    <w:noProof/>
-                    <w:webHidden/>
-                  </w:rPr>
-                  <w:instrText xml:space="preserve"> PAGEREF _Toc482990480 \h </w:instrText>
-                </w:r>
-                <w:r>
-                  <w:rPr>
-                    <w:noProof/>
-                    <w:webHidden/>
-                  </w:rPr>
-                </w:r>
-                <w:r>
-                  <w:rPr>
-                    <w:noProof/>
-                    <w:webHidden/>
-                  </w:rPr>
-                  <w:fldChar w:fldCharType="separate"/>
-                </w:r>
-                <w:r>
-                  <w:rPr>
-                    <w:noProof/>
-                    <w:webHidden/>
-                  </w:rPr>
-                  <w:t>4</w:t>
-                </w:r>
-                <w:r>
-                  <w:rPr>
-                    <w:noProof/>
-                    <w:webHidden/>
-                  </w:rPr>
-                  <w:fldChar w:fldCharType="end"/>
-                </w:r>
-              </w:hyperlink>
-            </w:p>
-            <w:p>
-              <w:pPr>
-                <w:pStyle w:val="TOC2"/>
-                <w:rPr>
-                  <w:rFonts w:eastAsiaTheme="minorEastAsia"/>
-                  <w:noProof/>
-                  <w:lang w:eastAsia="en-CA"/>
-                </w:rPr>
-              </w:pPr>
-              <w:hyperlink w:anchor="_Toc482990481" w:history="1">
-                <w:r>
-                  <w:rPr>
-                    <w:rStyle w:val="Hyperlink"/>
-                    <w:noProof/>
-                  </w:rPr>
-                  <w:t>1.5 Elevator Car Door Lights</w:t>
-                </w:r>
-                <w:r>
-                  <w:rPr>
-                    <w:noProof/>
-                    <w:webHidden/>
-                  </w:rPr>
-                  <w:tab/>
-                </w:r>
-                <w:r>
-                  <w:rPr>
-                    <w:noProof/>
-                    <w:webHidden/>
-                  </w:rPr>
-                  <w:fldChar w:fldCharType="begin"/>
-                </w:r>
-                <w:r>
-                  <w:rPr>
-                    <w:noProof/>
-                    <w:webHidden/>
-                  </w:rPr>
-                  <w:instrText xml:space="preserve"> PAGEREF _Toc482990481 \h </w:instrText>
-                </w:r>
-                <w:r>
-                  <w:rPr>
-                    <w:noProof/>
-                    <w:webHidden/>
-                  </w:rPr>
-                </w:r>
-                <w:r>
-                  <w:rPr>
-                    <w:noProof/>
-                    <w:webHidden/>
-                  </w:rPr>
-                  <w:fldChar w:fldCharType="separate"/>
-                </w:r>
-                <w:r>
-                  <w:rPr>
-                    <w:noProof/>
-                    <w:webHidden/>
-                  </w:rPr>
-                  <w:t>4</w:t>
-                </w:r>
-                <w:r>
-                  <w:rPr>
-                    <w:noProof/>
-                    <w:webHidden/>
-                  </w:rPr>
-                  <w:fldChar w:fldCharType="end"/>
-                </w:r>
-              </w:hyperlink>
-            </w:p>
-            <w:p>
-              <w:pPr>
-                <w:pStyle w:val="TOC2"/>
-                <w:rPr>
-                  <w:rFonts w:eastAsiaTheme="minorEastAsia"/>
-                  <w:noProof/>
-                  <w:lang w:eastAsia="en-CA"/>
-                </w:rPr>
-              </w:pPr>
-              <w:hyperlink w:anchor="_Toc482990482" w:history="1">
-                <w:r>
-                  <w:rPr>
-                    <w:rStyle w:val="Hyperlink"/>
-                    <w:noProof/>
-                  </w:rPr>
-                  <w:t>1.6</w:t>
-                </w:r>
-                <w:r>
-                  <w:rPr>
-                    <w:rFonts w:eastAsiaTheme="minorEastAsia"/>
-                    <w:noProof/>
-                    <w:lang w:eastAsia="en-CA"/>
-                  </w:rPr>
-                  <w:t xml:space="preserve"> </w:t>
-                </w:r>
-                <w:r>
-                  <w:rPr>
-                    <w:rStyle w:val="Hyperlink"/>
-                    <w:noProof/>
-                  </w:rPr>
-                  <w:t>Elevator Car Floor Selection Buttons</w:t>
-                </w:r>
-                <w:r>
-                  <w:rPr>
-                    <w:noProof/>
-                    <w:webHidden/>
-                  </w:rPr>
-                  <w:tab/>
-                </w:r>
-                <w:r>
-                  <w:rPr>
-                    <w:noProof/>
-                    <w:webHidden/>
-                  </w:rPr>
-                  <w:fldChar w:fldCharType="begin"/>
-                </w:r>
-                <w:r>
-                  <w:rPr>
-                    <w:noProof/>
-                    <w:webHidden/>
-                  </w:rPr>
-                  <w:instrText xml:space="preserve"> PAGEREF _Toc482990482 \h </w:instrText>
-                </w:r>
-                <w:r>
-                  <w:rPr>
-                    <w:noProof/>
-                    <w:webHidden/>
-                  </w:rPr>
-                </w:r>
-                <w:r>
-                  <w:rPr>
-                    <w:noProof/>
-                    <w:webHidden/>
-                  </w:rPr>
-                  <w:fldChar w:fldCharType="separate"/>
-                </w:r>
-                <w:r>
-                  <w:rPr>
-                    <w:noProof/>
-                    <w:webHidden/>
-                  </w:rPr>
-                  <w:t>5</w:t>
-                </w:r>
-                <w:r>
-                  <w:rPr>
-                    <w:noProof/>
-                    <w:webHidden/>
-                  </w:rPr>
-                  <w:fldChar w:fldCharType="end"/>
-                </w:r>
-              </w:hyperlink>
-            </w:p>
-            <w:p>
-              <w:pPr>
-                <w:pStyle w:val="TOC2"/>
-                <w:rPr>
-                  <w:rFonts w:eastAsiaTheme="minorEastAsia"/>
-                  <w:noProof/>
-                  <w:lang w:eastAsia="en-CA"/>
-                </w:rPr>
-              </w:pPr>
-              <w:hyperlink w:anchor="_Toc482990483" w:history="1">
-                <w:r>
-                  <w:rPr>
-                    <w:rStyle w:val="Hyperlink"/>
-                    <w:noProof/>
-                  </w:rPr>
-                  <w:t>1.7 Elevator Car Floor Selection Lights</w:t>
-                </w:r>
-                <w:r>
-                  <w:rPr>
-                    <w:noProof/>
-                    <w:webHidden/>
-                  </w:rPr>
-                  <w:tab/>
-                </w:r>
-                <w:r>
-                  <w:rPr>
-                    <w:noProof/>
-                    <w:webHidden/>
-                  </w:rPr>
-                  <w:fldChar w:fldCharType="begin"/>
-                </w:r>
-                <w:r>
-                  <w:rPr>
-                    <w:noProof/>
-                    <w:webHidden/>
-                  </w:rPr>
-                  <w:instrText xml:space="preserve"> PAGEREF _Toc482990483 \h </w:instrText>
-                </w:r>
-                <w:r>
-                  <w:rPr>
-                    <w:noProof/>
-                    <w:webHidden/>
-                  </w:rPr>
-                </w:r>
-                <w:r>
-                  <w:rPr>
-                    <w:noProof/>
-                    <w:webHidden/>
-                  </w:rPr>
-                  <w:fldChar w:fldCharType="separate"/>
-                </w:r>
-                <w:r>
-                  <w:rPr>
-                    <w:noProof/>
-                    <w:webHidden/>
-                  </w:rPr>
-                  <w:t>5</w:t>
-                </w:r>
-                <w:r>
-                  <w:rPr>
-                    <w:noProof/>
-                    <w:webHidden/>
-                  </w:rPr>
-                  <w:fldChar w:fldCharType="end"/>
-                </w:r>
-              </w:hyperlink>
-            </w:p>
-            <w:p>
-              <w:pPr>
-                <w:pStyle w:val="TOC2"/>
-                <w:rPr>
-                  <w:rFonts w:eastAsiaTheme="minorEastAsia"/>
-                  <w:noProof/>
-                  <w:lang w:eastAsia="en-CA"/>
-                </w:rPr>
-              </w:pPr>
-              <w:hyperlink w:anchor="_Toc482990484" w:history="1">
-                <w:r>
-                  <w:rPr>
-                    <w:rStyle w:val="Hyperlink"/>
-                    <w:noProof/>
-                  </w:rPr>
-                  <w:t>1.8 Elevator Car Display</w:t>
-                </w:r>
-                <w:r>
-                  <w:rPr>
-                    <w:noProof/>
-                    <w:webHidden/>
-                  </w:rPr>
-                  <w:tab/>
-                </w:r>
-                <w:r>
-                  <w:rPr>
-                    <w:noProof/>
-                    <w:webHidden/>
-                  </w:rPr>
-                  <w:fldChar w:fldCharType="begin"/>
-                </w:r>
-                <w:r>
-                  <w:rPr>
-                    <w:noProof/>
-                    <w:webHidden/>
-                  </w:rPr>
-                  <w:instrText xml:space="preserve"> PAGEREF _Toc482990484 \h </w:instrText>
-                </w:r>
-                <w:r>
-                  <w:rPr>
-                    <w:noProof/>
-                    <w:webHidden/>
-                  </w:rPr>
-                </w:r>
-                <w:r>
-                  <w:rPr>
-                    <w:noProof/>
-                    <w:webHidden/>
-                  </w:rPr>
-                  <w:fldChar w:fldCharType="separate"/>
-                </w:r>
-                <w:r>
-                  <w:rPr>
-                    <w:noProof/>
-                    <w:webHidden/>
-                  </w:rPr>
-                  <w:t>5</w:t>
+                  <w:t>2</w:t>
                 </w:r>
                 <w:r>
                   <w:rPr>
@@ -1509,16 +936,17 @@
                 <w:rPr>
                   <w:rFonts w:eastAsiaTheme="minorEastAsia"/>
                   <w:noProof/>
-                  <w:lang w:eastAsia="en-CA"/>
+                  <w:lang w:val="en-US"/>
                 </w:rPr>
               </w:pPr>
-              <w:hyperlink w:anchor="_Toc482990485" w:history="1">
+              <w:hyperlink w:anchor="_Toc484445739" w:history="1">
                 <w:r>
                   <w:rPr>
                     <w:rStyle w:val="Hyperlink"/>
-                    <w:noProof/>
-                  </w:rPr>
-                  <w:t>Phase 2</w:t>
+                    <w:b/>
+                    <w:noProof/>
+                  </w:rPr>
+                  <w:t>Phase 1</w:t>
                 </w:r>
                 <w:r>
                   <w:rPr>
@@ -1539,7 +967,7 @@
                     <w:noProof/>
                     <w:webHidden/>
                   </w:rPr>
-                  <w:instrText xml:space="preserve"> PAGEREF _Toc482990485 \h </w:instrText>
+                  <w:instrText xml:space="preserve"> PAGEREF _Toc484445739 \h </w:instrText>
                 </w:r>
                 <w:r>
                   <w:rPr>
@@ -1559,7 +987,640 @@
                     <w:noProof/>
                     <w:webHidden/>
                   </w:rPr>
-                  <w:t>6</w:t>
+                  <w:t>3</w:t>
+                </w:r>
+                <w:r>
+                  <w:rPr>
+                    <w:noProof/>
+                    <w:webHidden/>
+                  </w:rPr>
+                  <w:fldChar w:fldCharType="end"/>
+                </w:r>
+              </w:hyperlink>
+            </w:p>
+            <w:p>
+              <w:pPr>
+                <w:pStyle w:val="TOC2"/>
+                <w:rPr>
+                  <w:rFonts w:eastAsiaTheme="minorEastAsia"/>
+                  <w:noProof/>
+                  <w:lang w:val="en-US"/>
+                </w:rPr>
+              </w:pPr>
+              <w:hyperlink w:anchor="_Toc484445740" w:history="1">
+                <w:r>
+                  <w:rPr>
+                    <w:rStyle w:val="Hyperlink"/>
+                    <w:noProof/>
+                  </w:rPr>
+                  <w:t>1.0</w:t>
+                </w:r>
+                <w:r>
+                  <w:rPr>
+                    <w:rFonts w:eastAsiaTheme="minorEastAsia"/>
+                    <w:noProof/>
+                    <w:lang w:val="en-US"/>
+                  </w:rPr>
+                  <w:tab/>
+                </w:r>
+                <w:r>
+                  <w:rPr>
+                    <w:rStyle w:val="Hyperlink"/>
+                    <w:noProof/>
+                  </w:rPr>
+                  <w:t>Elevator Call Station Nodes</w:t>
+                </w:r>
+                <w:r>
+                  <w:rPr>
+                    <w:noProof/>
+                    <w:webHidden/>
+                  </w:rPr>
+                  <w:tab/>
+                </w:r>
+                <w:r>
+                  <w:rPr>
+                    <w:noProof/>
+                    <w:webHidden/>
+                  </w:rPr>
+                  <w:fldChar w:fldCharType="begin"/>
+                </w:r>
+                <w:r>
+                  <w:rPr>
+                    <w:noProof/>
+                    <w:webHidden/>
+                  </w:rPr>
+                  <w:instrText xml:space="preserve"> PAGEREF _Toc484445740 \h </w:instrText>
+                </w:r>
+                <w:r>
+                  <w:rPr>
+                    <w:noProof/>
+                    <w:webHidden/>
+                  </w:rPr>
+                </w:r>
+                <w:r>
+                  <w:rPr>
+                    <w:noProof/>
+                    <w:webHidden/>
+                  </w:rPr>
+                  <w:fldChar w:fldCharType="separate"/>
+                </w:r>
+                <w:r>
+                  <w:rPr>
+                    <w:noProof/>
+                    <w:webHidden/>
+                  </w:rPr>
+                  <w:t>3</w:t>
+                </w:r>
+                <w:r>
+                  <w:rPr>
+                    <w:noProof/>
+                    <w:webHidden/>
+                  </w:rPr>
+                  <w:fldChar w:fldCharType="end"/>
+                </w:r>
+              </w:hyperlink>
+            </w:p>
+            <w:p>
+              <w:pPr>
+                <w:pStyle w:val="TOC2"/>
+                <w:rPr>
+                  <w:rFonts w:eastAsiaTheme="minorEastAsia"/>
+                  <w:noProof/>
+                  <w:lang w:val="en-US"/>
+                </w:rPr>
+              </w:pPr>
+              <w:hyperlink w:anchor="_Toc484445741" w:history="1">
+                <w:r>
+                  <w:rPr>
+                    <w:rStyle w:val="Hyperlink"/>
+                    <w:noProof/>
+                  </w:rPr>
+                  <w:t>1.1 Elevator Call Station Buttons</w:t>
+                </w:r>
+                <w:r>
+                  <w:rPr>
+                    <w:noProof/>
+                    <w:webHidden/>
+                  </w:rPr>
+                  <w:tab/>
+                </w:r>
+                <w:r>
+                  <w:rPr>
+                    <w:noProof/>
+                    <w:webHidden/>
+                  </w:rPr>
+                  <w:fldChar w:fldCharType="begin"/>
+                </w:r>
+                <w:r>
+                  <w:rPr>
+                    <w:noProof/>
+                    <w:webHidden/>
+                  </w:rPr>
+                  <w:instrText xml:space="preserve"> PAGEREF _Toc484445741 \h </w:instrText>
+                </w:r>
+                <w:r>
+                  <w:rPr>
+                    <w:noProof/>
+                    <w:webHidden/>
+                  </w:rPr>
+                </w:r>
+                <w:r>
+                  <w:rPr>
+                    <w:noProof/>
+                    <w:webHidden/>
+                  </w:rPr>
+                  <w:fldChar w:fldCharType="separate"/>
+                </w:r>
+                <w:r>
+                  <w:rPr>
+                    <w:noProof/>
+                    <w:webHidden/>
+                  </w:rPr>
+                  <w:t>3</w:t>
+                </w:r>
+                <w:r>
+                  <w:rPr>
+                    <w:noProof/>
+                    <w:webHidden/>
+                  </w:rPr>
+                  <w:fldChar w:fldCharType="end"/>
+                </w:r>
+              </w:hyperlink>
+            </w:p>
+            <w:p>
+              <w:pPr>
+                <w:pStyle w:val="TOC2"/>
+                <w:rPr>
+                  <w:rFonts w:eastAsiaTheme="minorEastAsia"/>
+                  <w:noProof/>
+                  <w:lang w:val="en-US"/>
+                </w:rPr>
+              </w:pPr>
+              <w:hyperlink w:anchor="_Toc484445742" w:history="1">
+                <w:r>
+                  <w:rPr>
+                    <w:rStyle w:val="Hyperlink"/>
+                    <w:noProof/>
+                  </w:rPr>
+                  <w:t>1.2 Elevator Call Station Lights</w:t>
+                </w:r>
+                <w:r>
+                  <w:rPr>
+                    <w:noProof/>
+                    <w:webHidden/>
+                  </w:rPr>
+                  <w:tab/>
+                </w:r>
+                <w:r>
+                  <w:rPr>
+                    <w:noProof/>
+                    <w:webHidden/>
+                  </w:rPr>
+                  <w:fldChar w:fldCharType="begin"/>
+                </w:r>
+                <w:r>
+                  <w:rPr>
+                    <w:noProof/>
+                    <w:webHidden/>
+                  </w:rPr>
+                  <w:instrText xml:space="preserve"> PAGEREF _Toc484445742 \h </w:instrText>
+                </w:r>
+                <w:r>
+                  <w:rPr>
+                    <w:noProof/>
+                    <w:webHidden/>
+                  </w:rPr>
+                </w:r>
+                <w:r>
+                  <w:rPr>
+                    <w:noProof/>
+                    <w:webHidden/>
+                  </w:rPr>
+                  <w:fldChar w:fldCharType="separate"/>
+                </w:r>
+                <w:r>
+                  <w:rPr>
+                    <w:noProof/>
+                    <w:webHidden/>
+                  </w:rPr>
+                  <w:t>3</w:t>
+                </w:r>
+                <w:r>
+                  <w:rPr>
+                    <w:noProof/>
+                    <w:webHidden/>
+                  </w:rPr>
+                  <w:fldChar w:fldCharType="end"/>
+                </w:r>
+              </w:hyperlink>
+            </w:p>
+            <w:p>
+              <w:pPr>
+                <w:pStyle w:val="TOC2"/>
+                <w:rPr>
+                  <w:rFonts w:eastAsiaTheme="minorEastAsia"/>
+                  <w:noProof/>
+                  <w:lang w:val="en-US"/>
+                </w:rPr>
+              </w:pPr>
+              <w:hyperlink w:anchor="_Toc484445743" w:history="1">
+                <w:r>
+                  <w:rPr>
+                    <w:rStyle w:val="Hyperlink"/>
+                    <w:noProof/>
+                  </w:rPr>
+                  <w:t>1.3 Elevator Call Station Display</w:t>
+                </w:r>
+                <w:r>
+                  <w:rPr>
+                    <w:noProof/>
+                    <w:webHidden/>
+                  </w:rPr>
+                  <w:tab/>
+                </w:r>
+                <w:r>
+                  <w:rPr>
+                    <w:noProof/>
+                    <w:webHidden/>
+                  </w:rPr>
+                  <w:fldChar w:fldCharType="begin"/>
+                </w:r>
+                <w:r>
+                  <w:rPr>
+                    <w:noProof/>
+                    <w:webHidden/>
+                  </w:rPr>
+                  <w:instrText xml:space="preserve"> PAGEREF _Toc484445743 \h </w:instrText>
+                </w:r>
+                <w:r>
+                  <w:rPr>
+                    <w:noProof/>
+                    <w:webHidden/>
+                  </w:rPr>
+                </w:r>
+                <w:r>
+                  <w:rPr>
+                    <w:noProof/>
+                    <w:webHidden/>
+                  </w:rPr>
+                  <w:fldChar w:fldCharType="separate"/>
+                </w:r>
+                <w:r>
+                  <w:rPr>
+                    <w:noProof/>
+                    <w:webHidden/>
+                  </w:rPr>
+                  <w:t>4</w:t>
+                </w:r>
+                <w:r>
+                  <w:rPr>
+                    <w:noProof/>
+                    <w:webHidden/>
+                  </w:rPr>
+                  <w:fldChar w:fldCharType="end"/>
+                </w:r>
+              </w:hyperlink>
+            </w:p>
+            <w:p>
+              <w:pPr>
+                <w:pStyle w:val="TOC2"/>
+                <w:rPr>
+                  <w:rFonts w:eastAsiaTheme="minorEastAsia"/>
+                  <w:noProof/>
+                  <w:lang w:val="en-US"/>
+                </w:rPr>
+              </w:pPr>
+              <w:hyperlink w:anchor="_Toc484445744" w:history="1">
+                <w:r>
+                  <w:rPr>
+                    <w:rStyle w:val="Hyperlink"/>
+                    <w:noProof/>
+                  </w:rPr>
+                  <w:t>1.4 Elevator Car Door States</w:t>
+                </w:r>
+                <w:r>
+                  <w:rPr>
+                    <w:noProof/>
+                    <w:webHidden/>
+                  </w:rPr>
+                  <w:tab/>
+                </w:r>
+                <w:r>
+                  <w:rPr>
+                    <w:noProof/>
+                    <w:webHidden/>
+                  </w:rPr>
+                  <w:fldChar w:fldCharType="begin"/>
+                </w:r>
+                <w:r>
+                  <w:rPr>
+                    <w:noProof/>
+                    <w:webHidden/>
+                  </w:rPr>
+                  <w:instrText xml:space="preserve"> PAGEREF _Toc484445744 \h </w:instrText>
+                </w:r>
+                <w:r>
+                  <w:rPr>
+                    <w:noProof/>
+                    <w:webHidden/>
+                  </w:rPr>
+                </w:r>
+                <w:r>
+                  <w:rPr>
+                    <w:noProof/>
+                    <w:webHidden/>
+                  </w:rPr>
+                  <w:fldChar w:fldCharType="separate"/>
+                </w:r>
+                <w:r>
+                  <w:rPr>
+                    <w:noProof/>
+                    <w:webHidden/>
+                  </w:rPr>
+                  <w:t>4</w:t>
+                </w:r>
+                <w:r>
+                  <w:rPr>
+                    <w:noProof/>
+                    <w:webHidden/>
+                  </w:rPr>
+                  <w:fldChar w:fldCharType="end"/>
+                </w:r>
+              </w:hyperlink>
+            </w:p>
+            <w:p>
+              <w:pPr>
+                <w:pStyle w:val="TOC2"/>
+                <w:rPr>
+                  <w:rFonts w:eastAsiaTheme="minorEastAsia"/>
+                  <w:noProof/>
+                  <w:lang w:val="en-US"/>
+                </w:rPr>
+              </w:pPr>
+              <w:hyperlink w:anchor="_Toc484445745" w:history="1">
+                <w:r>
+                  <w:rPr>
+                    <w:rStyle w:val="Hyperlink"/>
+                    <w:noProof/>
+                  </w:rPr>
+                  <w:t>1.5 Elevator Car Door Lights</w:t>
+                </w:r>
+                <w:r>
+                  <w:rPr>
+                    <w:noProof/>
+                    <w:webHidden/>
+                  </w:rPr>
+                  <w:tab/>
+                </w:r>
+                <w:r>
+                  <w:rPr>
+                    <w:noProof/>
+                    <w:webHidden/>
+                  </w:rPr>
+                  <w:fldChar w:fldCharType="begin"/>
+                </w:r>
+                <w:r>
+                  <w:rPr>
+                    <w:noProof/>
+                    <w:webHidden/>
+                  </w:rPr>
+                  <w:instrText xml:space="preserve"> PAGEREF _Toc484445745 \h </w:instrText>
+                </w:r>
+                <w:r>
+                  <w:rPr>
+                    <w:noProof/>
+                    <w:webHidden/>
+                  </w:rPr>
+                </w:r>
+                <w:r>
+                  <w:rPr>
+                    <w:noProof/>
+                    <w:webHidden/>
+                  </w:rPr>
+                  <w:fldChar w:fldCharType="separate"/>
+                </w:r>
+                <w:r>
+                  <w:rPr>
+                    <w:noProof/>
+                    <w:webHidden/>
+                  </w:rPr>
+                  <w:t>4</w:t>
+                </w:r>
+                <w:r>
+                  <w:rPr>
+                    <w:noProof/>
+                    <w:webHidden/>
+                  </w:rPr>
+                  <w:fldChar w:fldCharType="end"/>
+                </w:r>
+              </w:hyperlink>
+            </w:p>
+            <w:p>
+              <w:pPr>
+                <w:pStyle w:val="TOC2"/>
+                <w:rPr>
+                  <w:rFonts w:eastAsiaTheme="minorEastAsia"/>
+                  <w:noProof/>
+                  <w:lang w:val="en-US"/>
+                </w:rPr>
+              </w:pPr>
+              <w:hyperlink w:anchor="_Toc484445746" w:history="1">
+                <w:r>
+                  <w:rPr>
+                    <w:rStyle w:val="Hyperlink"/>
+                    <w:noProof/>
+                  </w:rPr>
+                  <w:t>1.6</w:t>
+                </w:r>
+                <w:r>
+                  <w:rPr>
+                    <w:rFonts w:eastAsiaTheme="minorEastAsia"/>
+                    <w:noProof/>
+                    <w:lang w:val="en-US"/>
+                  </w:rPr>
+                  <w:tab/>
+                </w:r>
+                <w:r>
+                  <w:rPr>
+                    <w:rStyle w:val="Hyperlink"/>
+                    <w:noProof/>
+                  </w:rPr>
+                  <w:t>Elevator Car Floor Selection Buttons</w:t>
+                </w:r>
+                <w:r>
+                  <w:rPr>
+                    <w:noProof/>
+                    <w:webHidden/>
+                  </w:rPr>
+                  <w:tab/>
+                </w:r>
+                <w:r>
+                  <w:rPr>
+                    <w:noProof/>
+                    <w:webHidden/>
+                  </w:rPr>
+                  <w:fldChar w:fldCharType="begin"/>
+                </w:r>
+                <w:r>
+                  <w:rPr>
+                    <w:noProof/>
+                    <w:webHidden/>
+                  </w:rPr>
+                  <w:instrText xml:space="preserve"> PAGEREF _Toc484445746 \h </w:instrText>
+                </w:r>
+                <w:r>
+                  <w:rPr>
+                    <w:noProof/>
+                    <w:webHidden/>
+                  </w:rPr>
+                </w:r>
+                <w:r>
+                  <w:rPr>
+                    <w:noProof/>
+                    <w:webHidden/>
+                  </w:rPr>
+                  <w:fldChar w:fldCharType="separate"/>
+                </w:r>
+                <w:r>
+                  <w:rPr>
+                    <w:noProof/>
+                    <w:webHidden/>
+                  </w:rPr>
+                  <w:t>4</w:t>
+                </w:r>
+                <w:r>
+                  <w:rPr>
+                    <w:noProof/>
+                    <w:webHidden/>
+                  </w:rPr>
+                  <w:fldChar w:fldCharType="end"/>
+                </w:r>
+              </w:hyperlink>
+            </w:p>
+            <w:p>
+              <w:pPr>
+                <w:pStyle w:val="TOC2"/>
+                <w:rPr>
+                  <w:rFonts w:eastAsiaTheme="minorEastAsia"/>
+                  <w:noProof/>
+                  <w:lang w:val="en-US"/>
+                </w:rPr>
+              </w:pPr>
+              <w:hyperlink w:anchor="_Toc484445747" w:history="1">
+                <w:r>
+                  <w:rPr>
+                    <w:rStyle w:val="Hyperlink"/>
+                    <w:noProof/>
+                  </w:rPr>
+                  <w:t>1.7 Elevator Car Floor Selection Lights</w:t>
+                </w:r>
+                <w:r>
+                  <w:rPr>
+                    <w:noProof/>
+                    <w:webHidden/>
+                  </w:rPr>
+                  <w:tab/>
+                </w:r>
+                <w:r>
+                  <w:rPr>
+                    <w:noProof/>
+                    <w:webHidden/>
+                  </w:rPr>
+                  <w:fldChar w:fldCharType="begin"/>
+                </w:r>
+                <w:r>
+                  <w:rPr>
+                    <w:noProof/>
+                    <w:webHidden/>
+                  </w:rPr>
+                  <w:instrText xml:space="preserve"> PAGEREF _Toc484445747 \h </w:instrText>
+                </w:r>
+                <w:r>
+                  <w:rPr>
+                    <w:noProof/>
+                    <w:webHidden/>
+                  </w:rPr>
+                </w:r>
+                <w:r>
+                  <w:rPr>
+                    <w:noProof/>
+                    <w:webHidden/>
+                  </w:rPr>
+                  <w:fldChar w:fldCharType="separate"/>
+                </w:r>
+                <w:r>
+                  <w:rPr>
+                    <w:noProof/>
+                    <w:webHidden/>
+                  </w:rPr>
+                  <w:t>5</w:t>
+                </w:r>
+                <w:r>
+                  <w:rPr>
+                    <w:noProof/>
+                    <w:webHidden/>
+                  </w:rPr>
+                  <w:fldChar w:fldCharType="end"/>
+                </w:r>
+              </w:hyperlink>
+            </w:p>
+            <w:p>
+              <w:pPr>
+                <w:pStyle w:val="TOC2"/>
+                <w:rPr>
+                  <w:rFonts w:eastAsiaTheme="minorEastAsia"/>
+                  <w:noProof/>
+                  <w:lang w:val="en-US"/>
+                </w:rPr>
+              </w:pPr>
+              <w:hyperlink w:anchor="_Toc484445748" w:history="1">
+                <w:r>
+                  <w:rPr>
+                    <w:rStyle w:val="Hyperlink"/>
+                    <w:noProof/>
+                  </w:rPr>
+                  <w:t>1.8 Elevator Car Display</w:t>
+                </w:r>
+                <w:r>
+                  <w:rPr>
+                    <w:noProof/>
+                    <w:webHidden/>
+                  </w:rPr>
+                  <w:tab/>
+                </w:r>
+                <w:r>
+                  <w:rPr>
+                    <w:noProof/>
+                    <w:webHidden/>
+                  </w:rPr>
+                  <w:fldChar w:fldCharType="begin"/>
+                </w:r>
+                <w:r>
+                  <w:rPr>
+                    <w:noProof/>
+                    <w:webHidden/>
+                  </w:rPr>
+                  <w:instrText xml:space="preserve"> PAGEREF _Toc484445748 \h </w:instrText>
+                </w:r>
+                <w:r>
+                  <w:rPr>
+                    <w:noProof/>
+                    <w:webHidden/>
+                  </w:rPr>
+                </w:r>
+                <w:r>
+                  <w:rPr>
+                    <w:noProof/>
+                    <w:webHidden/>
+                  </w:rPr>
+                  <w:fldChar w:fldCharType="separate"/>
+                </w:r>
+                <w:r>
+                  <w:rPr>
+                    <w:noProof/>
+                    <w:webHidden/>
+                  </w:rPr>
+                  <w:t>5</w:t>
                 </w:r>
                 <w:r>
                   <w:rPr>
@@ -1579,13 +1640,85 @@
                 <w:rPr>
                   <w:rFonts w:eastAsiaTheme="minorEastAsia"/>
                   <w:noProof/>
-                  <w:lang w:eastAsia="en-CA"/>
+                  <w:lang w:val="en-US"/>
                 </w:rPr>
               </w:pPr>
-              <w:hyperlink w:anchor="_Toc482990486" w:history="1">
+              <w:hyperlink w:anchor="_Toc484445749" w:history="1">
                 <w:r>
                   <w:rPr>
                     <w:rStyle w:val="Hyperlink"/>
+                    <w:b/>
+                    <w:noProof/>
+                  </w:rPr>
+                  <w:t>Phase 2</w:t>
+                </w:r>
+                <w:r>
+                  <w:rPr>
+                    <w:noProof/>
+                    <w:webHidden/>
+                  </w:rPr>
+                  <w:tab/>
+                </w:r>
+                <w:r>
+                  <w:rPr>
+                    <w:noProof/>
+                    <w:webHidden/>
+                  </w:rPr>
+                  <w:fldChar w:fldCharType="begin"/>
+                </w:r>
+                <w:r>
+                  <w:rPr>
+                    <w:noProof/>
+                    <w:webHidden/>
+                  </w:rPr>
+                  <w:instrText xml:space="preserve"> PAGEREF _Toc484445749 \h </w:instrText>
+                </w:r>
+                <w:r>
+                  <w:rPr>
+                    <w:noProof/>
+                    <w:webHidden/>
+                  </w:rPr>
+                </w:r>
+                <w:r>
+                  <w:rPr>
+                    <w:noProof/>
+                    <w:webHidden/>
+                  </w:rPr>
+                  <w:fldChar w:fldCharType="separate"/>
+                </w:r>
+                <w:r>
+                  <w:rPr>
+                    <w:noProof/>
+                    <w:webHidden/>
+                  </w:rPr>
+                  <w:t>6</w:t>
+                </w:r>
+                <w:r>
+                  <w:rPr>
+                    <w:noProof/>
+                    <w:webHidden/>
+                  </w:rPr>
+                  <w:fldChar w:fldCharType="end"/>
+                </w:r>
+              </w:hyperlink>
+            </w:p>
+            <w:p>
+              <w:pPr>
+                <w:pStyle w:val="TOC1"/>
+                <w:tabs>
+                  <w:tab w:val="right" w:leader="dot" w:pos="9350"/>
+                </w:tabs>
+                <w:rPr>
+                  <w:rFonts w:eastAsiaTheme="minorEastAsia"/>
+                  <w:noProof/>
+                  <w:lang w:val="en-US"/>
+                </w:rPr>
+              </w:pPr>
+              <w:hyperlink w:anchor="_Toc484445750" w:history="1">
+                <w:r>
+                  <w:rPr>
+                    <w:rStyle w:val="Hyperlink"/>
+                    <w:b/>
                     <w:noProof/>
                   </w:rPr>
                   <w:t>Phase 3</w:t>
@@ -1609,7 +1742,7 @@
                     <w:noProof/>
                     <w:webHidden/>
                   </w:rPr>
-                  <w:instrText xml:space="preserve"> PAGEREF _Toc482990486 \h </w:instrText>
+                  <w:instrText xml:space="preserve"> PAGEREF _Toc484445750 \h </w:instrText>
                 </w:r>
                 <w:r>
                   <w:rPr>
@@ -1664,7 +1797,7 @@
               <w:b/>
             </w:rPr>
           </w:pPr>
-          <w:bookmarkStart w:id="0" w:name="_Toc482990472"/>
+          <w:bookmarkStart w:id="0" w:name="_Toc484445735"/>
           <w:r>
             <w:rPr>
               <w:b/>
@@ -1710,7 +1843,7 @@
               <w:b/>
             </w:rPr>
           </w:pPr>
-          <w:bookmarkStart w:id="1" w:name="_Toc482990473"/>
+          <w:bookmarkStart w:id="1" w:name="_Toc484445736"/>
           <w:r>
             <w:rPr>
               <w:b/>
@@ -1743,7 +1876,7 @@
               <w:b/>
             </w:rPr>
           </w:pPr>
-          <w:bookmarkStart w:id="2" w:name="_Toc482990474"/>
+          <w:bookmarkStart w:id="2" w:name="_Toc484445737"/>
           <w:r>
             <w:rPr>
               <w:b/>
@@ -1827,33 +1960,410 @@
           <w:r>
             <w:t xml:space="preserve">Figure </w:t>
           </w:r>
-          <w:r>
-            <w:fldChar w:fldCharType="begin"/>
-          </w:r>
-          <w:r>
-            <w:instrText xml:space="preserve"> SEQ Fig</w:instrText>
-          </w:r>
-          <w:r>
-            <w:instrText xml:space="preserve">ure \* ARABIC </w:instrText>
-          </w:r>
-          <w:r>
-            <w:fldChar w:fldCharType="separate"/>
-          </w:r>
-          <w:r>
-            <w:rPr>
-              <w:noProof/>
-            </w:rPr>
-            <w:t>1</w:t>
-          </w:r>
-          <w:r>
-            <w:rPr>
-              <w:noProof/>
-            </w:rPr>
-            <w:fldChar w:fldCharType="end"/>
-          </w:r>
+          <w:fldSimple w:instr=" SEQ Figure \* ARABIC ">
+            <w:r>
+              <w:rPr>
+                <w:noProof/>
+              </w:rPr>
+              <w:t>1</w:t>
+            </w:r>
+          </w:fldSimple>
           <w:r>
             <w:t xml:space="preserve"> CAN Controller Elevator Architecture</w:t>
           </w:r>
+        </w:p>
+        <w:p>
+          <w:pPr>
+            <w:pStyle w:val="Heading1"/>
+            <w:rPr>
+              <w:b/>
+            </w:rPr>
+          </w:pPr>
+          <w:bookmarkStart w:id="3" w:name="_Toc484445738"/>
+          <w:r>
+            <w:rPr>
+              <w:b/>
+            </w:rPr>
+            <w:t>Revision</w:t>
+          </w:r>
+          <w:bookmarkEnd w:id="3"/>
+        </w:p>
+        <w:tbl>
+          <w:tblPr>
+            <w:tblStyle w:val="GridTable4"/>
+            <w:tblW w:w="0" w:type="auto"/>
+            <w:jc w:val="center"/>
+            <w:tblLook w:val="04A0" w:firstRow="1" w:lastRow="0" w:firstColumn="1" w:lastColumn="0" w:noHBand="0" w:noVBand="1"/>
+          </w:tblPr>
+          <w:tblGrid>
+            <w:gridCol w:w="3192"/>
+            <w:gridCol w:w="3192"/>
+            <w:gridCol w:w="3192"/>
+          </w:tblGrid>
+          <w:tr>
+            <w:trPr>
+              <w:cnfStyle w:val="100000000000" w:firstRow="1" w:lastRow="0" w:firstColumn="0" w:lastColumn="0" w:oddVBand="0" w:evenVBand="0" w:oddHBand="0" w:evenHBand="0" w:firstRowFirstColumn="0" w:firstRowLastColumn="0" w:lastRowFirstColumn="0" w:lastRowLastColumn="0"/>
+              <w:jc w:val="center"/>
+            </w:trPr>
+            <w:tc>
+              <w:tcPr>
+                <w:cnfStyle w:val="001000000000" w:firstRow="0" w:lastRow="0" w:firstColumn="1" w:lastColumn="0" w:oddVBand="0" w:evenVBand="0" w:oddHBand="0" w:evenHBand="0" w:firstRowFirstColumn="0" w:firstRowLastColumn="0" w:lastRowFirstColumn="0" w:lastRowLastColumn="0"/>
+                <w:tcW w:w="3192" w:type="dxa"/>
+                <w:vAlign w:val="center"/>
+              </w:tcPr>
+              <w:p>
+                <w:pPr>
+                  <w:jc w:val="center"/>
+                </w:pPr>
+                <w:r>
+                  <w:t>Revision Number</w:t>
+                </w:r>
+              </w:p>
+            </w:tc>
+            <w:tc>
+              <w:tcPr>
+                <w:tcW w:w="3192" w:type="dxa"/>
+                <w:vAlign w:val="center"/>
+              </w:tcPr>
+              <w:p>
+                <w:pPr>
+                  <w:jc w:val="center"/>
+                  <w:cnfStyle w:val="100000000000" w:firstRow="1" w:lastRow="0" w:firstColumn="0" w:lastColumn="0" w:oddVBand="0" w:evenVBand="0" w:oddHBand="0" w:evenHBand="0" w:firstRowFirstColumn="0" w:firstRowLastColumn="0" w:lastRowFirstColumn="0" w:lastRowLastColumn="0"/>
+                </w:pPr>
+                <w:r>
+                  <w:t>Date</w:t>
+                </w:r>
+              </w:p>
+            </w:tc>
+            <w:tc>
+              <w:tcPr>
+                <w:tcW w:w="3192" w:type="dxa"/>
+                <w:vAlign w:val="center"/>
+              </w:tcPr>
+              <w:p>
+                <w:pPr>
+                  <w:jc w:val="center"/>
+                  <w:cnfStyle w:val="100000000000" w:firstRow="1" w:lastRow="0" w:firstColumn="0" w:lastColumn="0" w:oddVBand="0" w:evenVBand="0" w:oddHBand="0" w:evenHBand="0" w:firstRowFirstColumn="0" w:firstRowLastColumn="0" w:lastRowFirstColumn="0" w:lastRowLastColumn="0"/>
+                </w:pPr>
+                <w:r>
+                  <w:t>Comments</w:t>
+                </w:r>
+              </w:p>
+            </w:tc>
+          </w:tr>
+          <w:tr>
+            <w:trPr>
+              <w:cnfStyle w:val="000000100000" w:firstRow="0" w:lastRow="0" w:firstColumn="0" w:lastColumn="0" w:oddVBand="0" w:evenVBand="0" w:oddHBand="1" w:evenHBand="0" w:firstRowFirstColumn="0" w:firstRowLastColumn="0" w:lastRowFirstColumn="0" w:lastRowLastColumn="0"/>
+              <w:jc w:val="center"/>
+            </w:trPr>
+            <w:tc>
+              <w:tcPr>
+                <w:cnfStyle w:val="001000000000" w:firstRow="0" w:lastRow="0" w:firstColumn="1" w:lastColumn="0" w:oddVBand="0" w:evenVBand="0" w:oddHBand="0" w:evenHBand="0" w:firstRowFirstColumn="0" w:firstRowLastColumn="0" w:lastRowFirstColumn="0" w:lastRowLastColumn="0"/>
+                <w:tcW w:w="3192" w:type="dxa"/>
+                <w:vAlign w:val="center"/>
+              </w:tcPr>
+              <w:p>
+                <w:pPr>
+                  <w:jc w:val="center"/>
+                </w:pPr>
+                <w:r>
+                  <w:t>1.0</w:t>
+                </w:r>
+              </w:p>
+            </w:tc>
+            <w:tc>
+              <w:tcPr>
+                <w:tcW w:w="3192" w:type="dxa"/>
+                <w:vAlign w:val="center"/>
+              </w:tcPr>
+              <w:p>
+                <w:pPr>
+                  <w:jc w:val="center"/>
+                  <w:cnfStyle w:val="000000100000" w:firstRow="0" w:lastRow="0" w:firstColumn="0" w:lastColumn="0" w:oddVBand="0" w:evenVBand="0" w:oddHBand="1" w:evenHBand="0" w:firstRowFirstColumn="0" w:firstRowLastColumn="0" w:lastRowFirstColumn="0" w:lastRowLastColumn="0"/>
+                </w:pPr>
+                <w:r>
+                  <w:t>May 19, 2017</w:t>
+                </w:r>
+              </w:p>
+            </w:tc>
+            <w:tc>
+              <w:tcPr>
+                <w:tcW w:w="3192" w:type="dxa"/>
+                <w:vAlign w:val="center"/>
+              </w:tcPr>
+              <w:p>
+                <w:pPr>
+                  <w:jc w:val="center"/>
+                  <w:cnfStyle w:val="000000100000" w:firstRow="0" w:lastRow="0" w:firstColumn="0" w:lastColumn="0" w:oddVBand="0" w:evenVBand="0" w:oddHBand="1" w:evenHBand="0" w:firstRowFirstColumn="0" w:firstRowLastColumn="0" w:lastRowFirstColumn="0" w:lastRowLastColumn="0"/>
+                </w:pPr>
+                <w:r>
+                  <w:t>Initial start of test cases</w:t>
+                </w:r>
+              </w:p>
+            </w:tc>
+          </w:tr>
+          <w:tr>
+            <w:trPr>
+              <w:jc w:val="center"/>
+            </w:trPr>
+            <w:tc>
+              <w:tcPr>
+                <w:cnfStyle w:val="001000000000" w:firstRow="0" w:lastRow="0" w:firstColumn="1" w:lastColumn="0" w:oddVBand="0" w:evenVBand="0" w:oddHBand="0" w:evenHBand="0" w:firstRowFirstColumn="0" w:firstRowLastColumn="0" w:lastRowFirstColumn="0" w:lastRowLastColumn="0"/>
+                <w:tcW w:w="3192" w:type="dxa"/>
+                <w:vAlign w:val="center"/>
+              </w:tcPr>
+              <w:p>
+                <w:pPr>
+                  <w:jc w:val="center"/>
+                </w:pPr>
+                <w:r>
+                  <w:t>1.1</w:t>
+                </w:r>
+              </w:p>
+            </w:tc>
+            <w:tc>
+              <w:tcPr>
+                <w:tcW w:w="3192" w:type="dxa"/>
+                <w:vAlign w:val="center"/>
+              </w:tcPr>
+              <w:p>
+                <w:pPr>
+                  <w:jc w:val="center"/>
+                  <w:cnfStyle w:val="000000000000" w:firstRow="0" w:lastRow="0" w:firstColumn="0" w:lastColumn="0" w:oddVBand="0" w:evenVBand="0" w:oddHBand="0" w:evenHBand="0" w:firstRowFirstColumn="0" w:firstRowLastColumn="0" w:lastRowFirstColumn="0" w:lastRowLastColumn="0"/>
+                </w:pPr>
+                <w:r>
+                  <w:t>Jun 5, 2017</w:t>
+                </w:r>
+              </w:p>
+            </w:tc>
+            <w:tc>
+              <w:tcPr>
+                <w:tcW w:w="3192" w:type="dxa"/>
+                <w:vAlign w:val="center"/>
+              </w:tcPr>
+              <w:p>
+                <w:pPr>
+                  <w:jc w:val="center"/>
+                  <w:cnfStyle w:val="000000000000" w:firstRow="0" w:lastRow="0" w:firstColumn="0" w:lastColumn="0" w:oddVBand="0" w:evenVBand="0" w:oddHBand="0" w:evenHBand="0" w:firstRowFirstColumn="0" w:firstRowLastColumn="0" w:lastRowFirstColumn="0" w:lastRowLastColumn="0"/>
+                </w:pPr>
+                <w:r>
+                  <w:t>Updated test cases with correct expected values</w:t>
+                </w:r>
+              </w:p>
+            </w:tc>
+          </w:tr>
+          <w:tr>
+            <w:trPr>
+              <w:cnfStyle w:val="000000100000" w:firstRow="0" w:lastRow="0" w:firstColumn="0" w:lastColumn="0" w:oddVBand="0" w:evenVBand="0" w:oddHBand="1" w:evenHBand="0" w:firstRowFirstColumn="0" w:firstRowLastColumn="0" w:lastRowFirstColumn="0" w:lastRowLastColumn="0"/>
+              <w:jc w:val="center"/>
+            </w:trPr>
+            <w:tc>
+              <w:tcPr>
+                <w:cnfStyle w:val="001000000000" w:firstRow="0" w:lastRow="0" w:firstColumn="1" w:lastColumn="0" w:oddVBand="0" w:evenVBand="0" w:oddHBand="0" w:evenHBand="0" w:firstRowFirstColumn="0" w:firstRowLastColumn="0" w:lastRowFirstColumn="0" w:lastRowLastColumn="0"/>
+                <w:tcW w:w="3192" w:type="dxa"/>
+                <w:vAlign w:val="center"/>
+              </w:tcPr>
+              <w:p>
+                <w:pPr>
+                  <w:jc w:val="center"/>
+                </w:pPr>
+              </w:p>
+            </w:tc>
+            <w:tc>
+              <w:tcPr>
+                <w:tcW w:w="3192" w:type="dxa"/>
+                <w:vAlign w:val="center"/>
+              </w:tcPr>
+              <w:p>
+                <w:pPr>
+                  <w:jc w:val="center"/>
+                  <w:cnfStyle w:val="000000100000" w:firstRow="0" w:lastRow="0" w:firstColumn="0" w:lastColumn="0" w:oddVBand="0" w:evenVBand="0" w:oddHBand="1" w:evenHBand="0" w:firstRowFirstColumn="0" w:firstRowLastColumn="0" w:lastRowFirstColumn="0" w:lastRowLastColumn="0"/>
+                </w:pPr>
+              </w:p>
+            </w:tc>
+            <w:tc>
+              <w:tcPr>
+                <w:tcW w:w="3192" w:type="dxa"/>
+                <w:vAlign w:val="center"/>
+              </w:tcPr>
+              <w:p>
+                <w:pPr>
+                  <w:jc w:val="center"/>
+                  <w:cnfStyle w:val="000000100000" w:firstRow="0" w:lastRow="0" w:firstColumn="0" w:lastColumn="0" w:oddVBand="0" w:evenVBand="0" w:oddHBand="1" w:evenHBand="0" w:firstRowFirstColumn="0" w:firstRowLastColumn="0" w:lastRowFirstColumn="0" w:lastRowLastColumn="0"/>
+                </w:pPr>
+              </w:p>
+            </w:tc>
+          </w:tr>
+          <w:tr>
+            <w:trPr>
+              <w:jc w:val="center"/>
+            </w:trPr>
+            <w:tc>
+              <w:tcPr>
+                <w:cnfStyle w:val="001000000000" w:firstRow="0" w:lastRow="0" w:firstColumn="1" w:lastColumn="0" w:oddVBand="0" w:evenVBand="0" w:oddHBand="0" w:evenHBand="0" w:firstRowFirstColumn="0" w:firstRowLastColumn="0" w:lastRowFirstColumn="0" w:lastRowLastColumn="0"/>
+                <w:tcW w:w="3192" w:type="dxa"/>
+                <w:vAlign w:val="center"/>
+              </w:tcPr>
+              <w:p>
+                <w:pPr>
+                  <w:jc w:val="center"/>
+                </w:pPr>
+              </w:p>
+            </w:tc>
+            <w:tc>
+              <w:tcPr>
+                <w:tcW w:w="3192" w:type="dxa"/>
+                <w:vAlign w:val="center"/>
+              </w:tcPr>
+              <w:p>
+                <w:pPr>
+                  <w:jc w:val="center"/>
+                  <w:cnfStyle w:val="000000000000" w:firstRow="0" w:lastRow="0" w:firstColumn="0" w:lastColumn="0" w:oddVBand="0" w:evenVBand="0" w:oddHBand="0" w:evenHBand="0" w:firstRowFirstColumn="0" w:firstRowLastColumn="0" w:lastRowFirstColumn="0" w:lastRowLastColumn="0"/>
+                </w:pPr>
+              </w:p>
+            </w:tc>
+            <w:tc>
+              <w:tcPr>
+                <w:tcW w:w="3192" w:type="dxa"/>
+                <w:vAlign w:val="center"/>
+              </w:tcPr>
+              <w:p>
+                <w:pPr>
+                  <w:jc w:val="center"/>
+                  <w:cnfStyle w:val="000000000000" w:firstRow="0" w:lastRow="0" w:firstColumn="0" w:lastColumn="0" w:oddVBand="0" w:evenVBand="0" w:oddHBand="0" w:evenHBand="0" w:firstRowFirstColumn="0" w:firstRowLastColumn="0" w:lastRowFirstColumn="0" w:lastRowLastColumn="0"/>
+                </w:pPr>
+              </w:p>
+            </w:tc>
+          </w:tr>
+          <w:tr>
+            <w:trPr>
+              <w:cnfStyle w:val="000000100000" w:firstRow="0" w:lastRow="0" w:firstColumn="0" w:lastColumn="0" w:oddVBand="0" w:evenVBand="0" w:oddHBand="1" w:evenHBand="0" w:firstRowFirstColumn="0" w:firstRowLastColumn="0" w:lastRowFirstColumn="0" w:lastRowLastColumn="0"/>
+              <w:jc w:val="center"/>
+            </w:trPr>
+            <w:tc>
+              <w:tcPr>
+                <w:cnfStyle w:val="001000000000" w:firstRow="0" w:lastRow="0" w:firstColumn="1" w:lastColumn="0" w:oddVBand="0" w:evenVBand="0" w:oddHBand="0" w:evenHBand="0" w:firstRowFirstColumn="0" w:firstRowLastColumn="0" w:lastRowFirstColumn="0" w:lastRowLastColumn="0"/>
+                <w:tcW w:w="3192" w:type="dxa"/>
+                <w:vAlign w:val="center"/>
+              </w:tcPr>
+              <w:p>
+                <w:pPr>
+                  <w:jc w:val="center"/>
+                </w:pPr>
+              </w:p>
+            </w:tc>
+            <w:tc>
+              <w:tcPr>
+                <w:tcW w:w="3192" w:type="dxa"/>
+                <w:vAlign w:val="center"/>
+              </w:tcPr>
+              <w:p>
+                <w:pPr>
+                  <w:jc w:val="center"/>
+                  <w:cnfStyle w:val="000000100000" w:firstRow="0" w:lastRow="0" w:firstColumn="0" w:lastColumn="0" w:oddVBand="0" w:evenVBand="0" w:oddHBand="1" w:evenHBand="0" w:firstRowFirstColumn="0" w:firstRowLastColumn="0" w:lastRowFirstColumn="0" w:lastRowLastColumn="0"/>
+                </w:pPr>
+              </w:p>
+            </w:tc>
+            <w:tc>
+              <w:tcPr>
+                <w:tcW w:w="3192" w:type="dxa"/>
+                <w:vAlign w:val="center"/>
+              </w:tcPr>
+              <w:p>
+                <w:pPr>
+                  <w:jc w:val="center"/>
+                  <w:cnfStyle w:val="000000100000" w:firstRow="0" w:lastRow="0" w:firstColumn="0" w:lastColumn="0" w:oddVBand="0" w:evenVBand="0" w:oddHBand="1" w:evenHBand="0" w:firstRowFirstColumn="0" w:firstRowLastColumn="0" w:lastRowFirstColumn="0" w:lastRowLastColumn="0"/>
+                </w:pPr>
+              </w:p>
+            </w:tc>
+          </w:tr>
+          <w:tr>
+            <w:trPr>
+              <w:jc w:val="center"/>
+            </w:trPr>
+            <w:tc>
+              <w:tcPr>
+                <w:cnfStyle w:val="001000000000" w:firstRow="0" w:lastRow="0" w:firstColumn="1" w:lastColumn="0" w:oddVBand="0" w:evenVBand="0" w:oddHBand="0" w:evenHBand="0" w:firstRowFirstColumn="0" w:firstRowLastColumn="0" w:lastRowFirstColumn="0" w:lastRowLastColumn="0"/>
+                <w:tcW w:w="3192" w:type="dxa"/>
+                <w:vAlign w:val="center"/>
+              </w:tcPr>
+              <w:p>
+                <w:pPr>
+                  <w:jc w:val="center"/>
+                </w:pPr>
+              </w:p>
+            </w:tc>
+            <w:tc>
+              <w:tcPr>
+                <w:tcW w:w="3192" w:type="dxa"/>
+                <w:vAlign w:val="center"/>
+              </w:tcPr>
+              <w:p>
+                <w:pPr>
+                  <w:jc w:val="center"/>
+                  <w:cnfStyle w:val="000000000000" w:firstRow="0" w:lastRow="0" w:firstColumn="0" w:lastColumn="0" w:oddVBand="0" w:evenVBand="0" w:oddHBand="0" w:evenHBand="0" w:firstRowFirstColumn="0" w:firstRowLastColumn="0" w:lastRowFirstColumn="0" w:lastRowLastColumn="0"/>
+                </w:pPr>
+              </w:p>
+            </w:tc>
+            <w:tc>
+              <w:tcPr>
+                <w:tcW w:w="3192" w:type="dxa"/>
+                <w:vAlign w:val="center"/>
+              </w:tcPr>
+              <w:p>
+                <w:pPr>
+                  <w:jc w:val="center"/>
+                  <w:cnfStyle w:val="000000000000" w:firstRow="0" w:lastRow="0" w:firstColumn="0" w:lastColumn="0" w:oddVBand="0" w:evenVBand="0" w:oddHBand="0" w:evenHBand="0" w:firstRowFirstColumn="0" w:firstRowLastColumn="0" w:lastRowFirstColumn="0" w:lastRowLastColumn="0"/>
+                </w:pPr>
+              </w:p>
+            </w:tc>
+          </w:tr>
+          <w:tr>
+            <w:trPr>
+              <w:cnfStyle w:val="000000100000" w:firstRow="0" w:lastRow="0" w:firstColumn="0" w:lastColumn="0" w:oddVBand="0" w:evenVBand="0" w:oddHBand="1" w:evenHBand="0" w:firstRowFirstColumn="0" w:firstRowLastColumn="0" w:lastRowFirstColumn="0" w:lastRowLastColumn="0"/>
+              <w:jc w:val="center"/>
+            </w:trPr>
+            <w:tc>
+              <w:tcPr>
+                <w:cnfStyle w:val="001000000000" w:firstRow="0" w:lastRow="0" w:firstColumn="1" w:lastColumn="0" w:oddVBand="0" w:evenVBand="0" w:oddHBand="0" w:evenHBand="0" w:firstRowFirstColumn="0" w:firstRowLastColumn="0" w:lastRowFirstColumn="0" w:lastRowLastColumn="0"/>
+                <w:tcW w:w="3192" w:type="dxa"/>
+                <w:vAlign w:val="center"/>
+              </w:tcPr>
+              <w:p>
+                <w:pPr>
+                  <w:jc w:val="center"/>
+                </w:pPr>
+              </w:p>
+            </w:tc>
+            <w:tc>
+              <w:tcPr>
+                <w:tcW w:w="3192" w:type="dxa"/>
+                <w:vAlign w:val="center"/>
+              </w:tcPr>
+              <w:p>
+                <w:pPr>
+                  <w:jc w:val="center"/>
+                  <w:cnfStyle w:val="000000100000" w:firstRow="0" w:lastRow="0" w:firstColumn="0" w:lastColumn="0" w:oddVBand="0" w:evenVBand="0" w:oddHBand="1" w:evenHBand="0" w:firstRowFirstColumn="0" w:firstRowLastColumn="0" w:lastRowFirstColumn="0" w:lastRowLastColumn="0"/>
+                </w:pPr>
+              </w:p>
+            </w:tc>
+            <w:tc>
+              <w:tcPr>
+                <w:tcW w:w="3192" w:type="dxa"/>
+                <w:vAlign w:val="center"/>
+              </w:tcPr>
+              <w:p>
+                <w:pPr>
+                  <w:jc w:val="center"/>
+                  <w:cnfStyle w:val="000000100000" w:firstRow="0" w:lastRow="0" w:firstColumn="0" w:lastColumn="0" w:oddVBand="0" w:evenVBand="0" w:oddHBand="1" w:evenHBand="0" w:firstRowFirstColumn="0" w:firstRowLastColumn="0" w:lastRowFirstColumn="0" w:lastRowLastColumn="0"/>
+                </w:pPr>
+              </w:p>
+            </w:tc>
+          </w:tr>
+        </w:tbl>
+        <w:p>
+          <w:bookmarkStart w:id="4" w:name="_GoBack"/>
+          <w:bookmarkEnd w:id="4"/>
         </w:p>
         <w:p>
           <w:r>
@@ -1867,7 +2377,7 @@
               <w:b/>
             </w:rPr>
           </w:pPr>
-          <w:bookmarkStart w:id="3" w:name="_Toc482990475"/>
+          <w:bookmarkStart w:id="5" w:name="_Toc484445739"/>
           <w:r>
             <w:rPr>
               <w:b/>
@@ -1881,7 +2391,7 @@
             </w:rPr>
             <w:t>hase 1</w:t>
           </w:r>
-          <w:bookmarkEnd w:id="3"/>
+          <w:bookmarkEnd w:id="5"/>
         </w:p>
         <w:p>
           <w:pPr>
@@ -1891,14 +2401,14 @@
               <w:numId w:val="1"/>
             </w:numPr>
           </w:pPr>
-          <w:bookmarkStart w:id="4" w:name="_Toc482990476"/>
+          <w:bookmarkStart w:id="6" w:name="_Toc484445740"/>
           <w:r>
             <w:t xml:space="preserve">Elevator </w:t>
           </w:r>
           <w:r>
             <w:t>Call Station Nodes</w:t>
           </w:r>
-          <w:bookmarkEnd w:id="4"/>
+          <w:bookmarkEnd w:id="6"/>
         </w:p>
         <w:tbl>
           <w:tblPr>
@@ -2283,11 +2793,11 @@
             <w:pStyle w:val="Heading2"/>
             <w:ind w:left="720"/>
           </w:pPr>
-          <w:bookmarkStart w:id="5" w:name="_Toc482990477"/>
+          <w:bookmarkStart w:id="7" w:name="_Toc484445741"/>
           <w:r>
             <w:t>1.1 Elevator Call Station Buttons</w:t>
           </w:r>
-          <w:bookmarkEnd w:id="5"/>
+          <w:bookmarkEnd w:id="7"/>
         </w:p>
         <w:tbl>
           <w:tblPr>
@@ -2770,7 +3280,7 @@
                     </mc:Choice>
                     <mc:Fallback>
                       <w:pict>
-                        <v:shapetype w14:anchorId="11BCEF91" id="_x0000_t32" coordsize="21600,21600" o:spt="32" o:oned="t" path="m,l21600,21600e" filled="f">
+                        <v:shapetype w14:anchorId="20ADB4BB" id="_x0000_t32" coordsize="21600,21600" o:spt="32" o:oned="t" path="m,l21600,21600e" filled="f">
                           <v:path arrowok="t" fillok="f" o:connecttype="none"/>
                           <o:lock v:ext="edit" shapetype="t"/>
                         </v:shapetype>
@@ -3015,14 +3525,14 @@
             <w:pStyle w:val="Heading2"/>
             <w:ind w:left="720"/>
           </w:pPr>
-          <w:bookmarkStart w:id="6" w:name="_Toc482990478"/>
+          <w:bookmarkStart w:id="8" w:name="_Toc484445742"/>
           <w:r>
             <w:t xml:space="preserve">1.2 Elevator Call Station </w:t>
           </w:r>
           <w:r>
             <w:t>Lights</w:t>
           </w:r>
-          <w:bookmarkEnd w:id="6"/>
+          <w:bookmarkEnd w:id="8"/>
         </w:p>
         <w:p>
           <w:pPr>
@@ -3674,7 +4184,7 @@
               <w:color w:val="auto"/>
             </w:rPr>
           </w:pPr>
-          <w:bookmarkStart w:id="7" w:name="_Toc482990479"/>
+          <w:bookmarkStart w:id="9" w:name="_Toc484445743"/>
           <w:r>
             <w:rPr>
               <w:rStyle w:val="SubtleEmphasis"/>
@@ -3685,7 +4195,7 @@
             <w:lastRenderedPageBreak/>
             <w:t>1.3 Elevator Call Station Display</w:t>
           </w:r>
-          <w:bookmarkEnd w:id="7"/>
+          <w:bookmarkEnd w:id="9"/>
         </w:p>
         <w:p>
           <w:pPr>
@@ -4116,7 +4626,7 @@
             <w:pStyle w:val="Heading2"/>
             <w:ind w:left="720"/>
           </w:pPr>
-          <w:bookmarkStart w:id="8" w:name="_Toc482990480"/>
+          <w:bookmarkStart w:id="10" w:name="_Toc484445744"/>
           <w:r>
             <w:t xml:space="preserve">1.4 </w:t>
           </w:r>
@@ -4126,7 +4636,7 @@
           <w:r>
             <w:t xml:space="preserve"> States</w:t>
           </w:r>
-          <w:bookmarkEnd w:id="8"/>
+          <w:bookmarkEnd w:id="10"/>
         </w:p>
         <w:tbl>
           <w:tblPr>
@@ -4459,21 +4969,18 @@
             <w:pStyle w:val="Heading2"/>
             <w:ind w:left="720"/>
           </w:pPr>
-          <w:bookmarkStart w:id="9" w:name="_Toc482990481"/>
+          <w:bookmarkStart w:id="11" w:name="_Toc484445745"/>
           <w:r>
             <w:t>1.5 Elevator Car Door Lights</w:t>
           </w:r>
-          <w:bookmarkEnd w:id="9"/>
+          <w:bookmarkEnd w:id="11"/>
         </w:p>
         <w:p>
           <w:pPr>
             <w:ind w:left="720"/>
           </w:pPr>
           <w:r>
-            <w:t xml:space="preserve">For this test, the axman LEDs will be used </w:t>
-          </w:r>
-          <w:r>
-            <w:t>to indicate door open and close status</w:t>
+            <w:t>For this test, the axman LEDs will be used to indicate door open and close status</w:t>
           </w:r>
         </w:p>
         <w:tbl>
@@ -4798,13 +5305,11 @@
               <w:numId w:val="3"/>
             </w:numPr>
           </w:pPr>
-          <w:bookmarkStart w:id="10" w:name="_Toc482990482"/>
-          <w:bookmarkStart w:id="11" w:name="_GoBack"/>
-          <w:bookmarkEnd w:id="11"/>
+          <w:bookmarkStart w:id="12" w:name="_Toc484445746"/>
           <w:r>
             <w:t>Elevator Car Floor Selection Buttons</w:t>
           </w:r>
-          <w:bookmarkEnd w:id="10"/>
+          <w:bookmarkEnd w:id="12"/>
         </w:p>
         <w:tbl>
           <w:tblPr>
@@ -5164,7 +5669,7 @@
             <w:pStyle w:val="Heading2"/>
             <w:ind w:left="720"/>
           </w:pPr>
-          <w:bookmarkStart w:id="12" w:name="_Toc482990483"/>
+          <w:bookmarkStart w:id="13" w:name="_Toc484445747"/>
           <w:r>
             <w:lastRenderedPageBreak/>
             <w:t>1.7</w:t>
@@ -5172,7 +5677,7 @@
           <w:r>
             <w:t xml:space="preserve"> Elevator Car Floor Selection Lights</w:t>
           </w:r>
-          <w:bookmarkEnd w:id="12"/>
+          <w:bookmarkEnd w:id="13"/>
         </w:p>
         <w:p>
           <w:pPr>
@@ -5540,14 +6045,14 @@
             <w:pStyle w:val="Heading2"/>
             <w:ind w:left="720"/>
           </w:pPr>
-          <w:bookmarkStart w:id="13" w:name="_Toc482990484"/>
+          <w:bookmarkStart w:id="14" w:name="_Toc484445748"/>
           <w:r>
             <w:t>1.8</w:t>
           </w:r>
           <w:r>
             <w:t xml:space="preserve"> Elevator Car Display</w:t>
           </w:r>
-          <w:bookmarkEnd w:id="13"/>
+          <w:bookmarkEnd w:id="14"/>
         </w:p>
         <w:tbl>
           <w:tblPr>
@@ -5937,7 +6442,7 @@
               <w:b/>
             </w:rPr>
           </w:pPr>
-          <w:bookmarkStart w:id="14" w:name="_Toc482990485"/>
+          <w:bookmarkStart w:id="15" w:name="_Toc484445749"/>
           <w:r>
             <w:rPr>
               <w:b/>
@@ -5945,7 +6450,7 @@
             <w:lastRenderedPageBreak/>
             <w:t>Phase 2</w:t>
           </w:r>
-          <w:bookmarkEnd w:id="14"/>
+          <w:bookmarkEnd w:id="15"/>
         </w:p>
         <w:p>
           <w:r>
@@ -5959,7 +6464,7 @@
               <w:b/>
             </w:rPr>
           </w:pPr>
-          <w:bookmarkStart w:id="15" w:name="_Toc482990486"/>
+          <w:bookmarkStart w:id="16" w:name="_Toc484445750"/>
           <w:r>
             <w:rPr>
               <w:b/>
@@ -5969,7 +6474,7 @@
         </w:p>
       </w:sdtContent>
     </w:sdt>
-    <w:bookmarkEnd w:id="15" w:displacedByCustomXml="prev"/>
+    <w:bookmarkEnd w:id="16" w:displacedByCustomXml="prev"/>
     <w:p>
       <w:r>
         <w:t>TBD</w:t>
@@ -7397,7 +7902,7 @@
 </file>
 
 <file path=customXml/itemProps2.xml><?xml version="1.0" encoding="utf-8"?>
-<ds:datastoreItem xmlns:ds="http://schemas.openxmlformats.org/officeDocument/2006/customXml" ds:itemID="{0620C68D-623B-4F6E-A017-E2385D665B1D}">
+<ds:datastoreItem xmlns:ds="http://schemas.openxmlformats.org/officeDocument/2006/customXml" ds:itemID="{D58FF0E0-98C5-4649-87AD-ABFBE08F0B99}">
   <ds:schemaRefs>
     <ds:schemaRef ds:uri="http://schemas.openxmlformats.org/officeDocument/2006/bibliography"/>
   </ds:schemaRefs>

</xml_diff>